<commit_message>
update ppt, script and code slides
</commit_message>
<xml_diff>
--- a/presentation/SPA Workshop Script.docx
+++ b/presentation/SPA Workshop Script.docx
@@ -735,6 +735,54 @@
       </w:pPr>
       <w:r>
         <w:lastRenderedPageBreak/>
+        <w:t>Tell everyone that they can begin typing and you will come back.</w:t>
+      </w:r>
+    </w:p>
+    <w:p>
+      <w:pPr>
+        <w:pStyle w:val="ListParagraph"/>
+        <w:numPr>
+          <w:ilvl w:val="0"/>
+          <w:numId w:val="20"/>
+        </w:numPr>
+      </w:pPr>
+      <w:r>
+        <w:t>Also let them know that we have tags for each solution to each step.</w:t>
+      </w:r>
+    </w:p>
+    <w:p>
+      <w:pPr>
+        <w:pStyle w:val="ListParagraph"/>
+        <w:numPr>
+          <w:ilvl w:val="0"/>
+          <w:numId w:val="20"/>
+        </w:numPr>
+      </w:pPr>
+      <w:r>
+        <w:t>Talk about the directory structure.</w:t>
+      </w:r>
+    </w:p>
+    <w:p>
+      <w:pPr>
+        <w:pStyle w:val="ListParagraph"/>
+        <w:numPr>
+          <w:ilvl w:val="0"/>
+          <w:numId w:val="20"/>
+        </w:numPr>
+      </w:pPr>
+      <w:r>
+        <w:t>Show result of each exercise first.</w:t>
+      </w:r>
+    </w:p>
+    <w:p>
+      <w:pPr>
+        <w:pStyle w:val="ListParagraph"/>
+        <w:numPr>
+          <w:ilvl w:val="0"/>
+          <w:numId w:val="20"/>
+        </w:numPr>
+      </w:pPr>
+      <w:r>
         <w:t>Will be working through</w:t>
       </w:r>
       <w:r>
@@ -806,6 +854,8 @@
       <w:r>
         <w:t>How this is wired to REST.</w:t>
       </w:r>
+      <w:bookmarkStart w:id="0" w:name="_GoBack"/>
+      <w:bookmarkEnd w:id="0"/>
     </w:p>
     <w:p>
       <w:pPr>
@@ -863,67 +913,468 @@
         <w:t xml:space="preserve">. And not having to </w:t>
       </w:r>
       <w:proofErr w:type="spellStart"/>
+      <w:r>
+        <w:t>dom</w:t>
+      </w:r>
+      <w:proofErr w:type="spellEnd"/>
+      <w:r>
+        <w:t xml:space="preserve"> manipulate via </w:t>
+      </w:r>
+      <w:proofErr w:type="spellStart"/>
+      <w:r>
+        <w:t>jquery</w:t>
+      </w:r>
+      <w:proofErr w:type="spellEnd"/>
+    </w:p>
+    <w:p>
+      <w:pPr>
+        <w:rPr>
+          <w:b/>
+        </w:rPr>
+      </w:pPr>
+      <w:r>
+        <w:rPr>
+          <w:b/>
+        </w:rPr>
+        <w:t xml:space="preserve">Session </w:t>
+      </w:r>
       <w:proofErr w:type="gramStart"/>
       <w:r>
-        <w:t>dom</w:t>
+        <w:rPr>
+          <w:b/>
+        </w:rPr>
+        <w:t>2</w:t>
+      </w:r>
+      <w:r>
+        <w:rPr>
+          <w:b/>
+        </w:rPr>
+        <w:t xml:space="preserve"> </w:t>
+      </w:r>
+      <w:r>
+        <w:rPr>
+          <w:b/>
+        </w:rPr>
+        <w:t>:</w:t>
+      </w:r>
+      <w:proofErr w:type="gramEnd"/>
+    </w:p>
+    <w:p>
+      <w:pPr>
+        <w:pStyle w:val="ListParagraph"/>
+        <w:numPr>
+          <w:ilvl w:val="0"/>
+          <w:numId w:val="21"/>
+        </w:numPr>
+      </w:pPr>
+      <w:r>
+        <w:t>Will be working through</w:t>
+      </w:r>
+      <w:r>
+        <w:t>:</w:t>
+      </w:r>
+    </w:p>
+    <w:p>
+      <w:pPr>
+        <w:pStyle w:val="ListParagraph"/>
+        <w:numPr>
+          <w:ilvl w:val="1"/>
+          <w:numId w:val="21"/>
+        </w:numPr>
+      </w:pPr>
+      <w:r>
+        <w:t>Small introduction to Handlebars</w:t>
+      </w:r>
+    </w:p>
+    <w:p>
+      <w:pPr>
+        <w:pStyle w:val="ListParagraph"/>
+        <w:numPr>
+          <w:ilvl w:val="1"/>
+          <w:numId w:val="21"/>
+        </w:numPr>
+      </w:pPr>
+      <w:r>
+        <w:t>Restaurant View</w:t>
+      </w:r>
+    </w:p>
+    <w:p>
+      <w:pPr>
+        <w:pStyle w:val="ListParagraph"/>
+        <w:numPr>
+          <w:ilvl w:val="1"/>
+          <w:numId w:val="21"/>
+        </w:numPr>
+      </w:pPr>
+      <w:r>
+        <w:t>Restaurant List View</w:t>
+      </w:r>
+    </w:p>
+    <w:p>
+      <w:pPr>
+        <w:pStyle w:val="ListParagraph"/>
+        <w:numPr>
+          <w:ilvl w:val="1"/>
+          <w:numId w:val="21"/>
+        </w:numPr>
+      </w:pPr>
+      <w:r>
+        <w:t>A simple main</w:t>
+      </w:r>
+      <w:r>
+        <w:t xml:space="preserve"> in application.js</w:t>
+      </w:r>
+    </w:p>
+    <w:p>
+      <w:pPr>
+        <w:pStyle w:val="ListParagraph"/>
+        <w:numPr>
+          <w:ilvl w:val="2"/>
+          <w:numId w:val="21"/>
+        </w:numPr>
+      </w:pPr>
+      <w:r>
+        <w:t xml:space="preserve">Will need to talk about the various ways to do this (router, simple main, routed tabs, </w:t>
+      </w:r>
+      <w:proofErr w:type="spellStart"/>
+      <w:r>
+        <w:t>etc</w:t>
+      </w:r>
+      <w:proofErr w:type="spellEnd"/>
+      <w:r>
+        <w:t>).</w:t>
+      </w:r>
+    </w:p>
+    <w:p>
+      <w:pPr>
+        <w:pStyle w:val="ListParagraph"/>
+        <w:numPr>
+          <w:ilvl w:val="1"/>
+          <w:numId w:val="21"/>
+        </w:numPr>
+      </w:pPr>
+      <w:r>
+        <w:t>Attendees will switch to index.html and the themed application!</w:t>
+      </w:r>
+    </w:p>
+    <w:p>
+      <w:pPr>
+        <w:pStyle w:val="ListParagraph"/>
+        <w:numPr>
+          <w:ilvl w:val="0"/>
+          <w:numId w:val="21"/>
+        </w:numPr>
+      </w:pPr>
+      <w:r>
+        <w:t>Might mention using Marionette list view.</w:t>
+      </w:r>
+    </w:p>
+    <w:p>
+      <w:pPr>
+        <w:rPr>
+          <w:b/>
+        </w:rPr>
+      </w:pPr>
+      <w:r>
+        <w:rPr>
+          <w:b/>
+        </w:rPr>
+        <w:t xml:space="preserve">Session </w:t>
+      </w:r>
+      <w:proofErr w:type="gramStart"/>
+      <w:r>
+        <w:rPr>
+          <w:b/>
+        </w:rPr>
+        <w:t>3</w:t>
+      </w:r>
+      <w:r>
+        <w:rPr>
+          <w:b/>
+        </w:rPr>
+        <w:t xml:space="preserve"> </w:t>
+      </w:r>
+      <w:r>
+        <w:rPr>
+          <w:b/>
+        </w:rPr>
+        <w:t>:</w:t>
+      </w:r>
+      <w:proofErr w:type="gramEnd"/>
+    </w:p>
+    <w:p>
+      <w:pPr>
+        <w:pStyle w:val="ListParagraph"/>
+        <w:numPr>
+          <w:ilvl w:val="0"/>
+          <w:numId w:val="22"/>
+        </w:numPr>
+      </w:pPr>
+      <w:r>
+        <w:t>Will be working through</w:t>
+      </w:r>
+      <w:r>
+        <w:t>:</w:t>
+      </w:r>
+    </w:p>
+    <w:p>
+      <w:pPr>
+        <w:pStyle w:val="ListParagraph"/>
+        <w:numPr>
+          <w:ilvl w:val="1"/>
+          <w:numId w:val="22"/>
+        </w:numPr>
+      </w:pPr>
+      <w:r>
+        <w:t>Router and Restaurant route.</w:t>
+      </w:r>
+    </w:p>
+    <w:p>
+      <w:pPr>
+        <w:pStyle w:val="ListParagraph"/>
+        <w:numPr>
+          <w:ilvl w:val="2"/>
+          <w:numId w:val="22"/>
+        </w:numPr>
+      </w:pPr>
+      <w:r>
+        <w:t>Be sure to talk about the ready function at the bottom that isn’t part of the router.</w:t>
+      </w:r>
+    </w:p>
+    <w:p>
+      <w:pPr>
+        <w:pStyle w:val="ListParagraph"/>
+        <w:numPr>
+          <w:ilvl w:val="2"/>
+          <w:numId w:val="22"/>
+        </w:numPr>
+      </w:pPr>
+      <w:r>
+        <w:t>You might additionally mention Marionette here.</w:t>
+      </w:r>
+    </w:p>
+    <w:p>
+      <w:pPr>
+        <w:pStyle w:val="ListParagraph"/>
+        <w:numPr>
+          <w:ilvl w:val="1"/>
+          <w:numId w:val="22"/>
+        </w:numPr>
+      </w:pPr>
+      <w:r>
+        <w:t xml:space="preserve">Add </w:t>
+      </w:r>
+      <w:r>
+        <w:t xml:space="preserve">the </w:t>
+      </w:r>
+      <w:proofErr w:type="spellStart"/>
+      <w:proofErr w:type="gramStart"/>
+      <w:r>
+        <w:t>ajax</w:t>
       </w:r>
       <w:proofErr w:type="spellEnd"/>
       <w:proofErr w:type="gramEnd"/>
       <w:r>
-        <w:t xml:space="preserve"> manipulate via </w:t>
+        <w:t xml:space="preserve"> call to </w:t>
       </w:r>
       <w:proofErr w:type="spellStart"/>
       <w:r>
-        <w:t>jquery</w:t>
+        <w:t>fetchRestaurants</w:t>
       </w:r>
       <w:proofErr w:type="spellEnd"/>
-    </w:p>
-    <w:p>
-      <w:pPr>
-        <w:rPr>
-          <w:b/>
-        </w:rPr>
-      </w:pPr>
-      <w:r>
-        <w:rPr>
-          <w:b/>
-        </w:rPr>
-        <w:t xml:space="preserve">Session </w:t>
+      <w:r>
+        <w:t>.</w:t>
+      </w:r>
+    </w:p>
+    <w:p>
+      <w:pPr>
+        <w:pStyle w:val="ListParagraph"/>
+        <w:numPr>
+          <w:ilvl w:val="2"/>
+          <w:numId w:val="22"/>
+        </w:numPr>
+        <w:rPr>
+          <w:b/>
+        </w:rPr>
+      </w:pPr>
+      <w:r>
+        <w:rPr>
+          <w:b/>
+        </w:rPr>
+        <w:t>We are also waiting until restaurants are loaded to render. (See below!)</w:t>
+      </w:r>
+      <w:r>
+        <w:rPr>
+          <w:b/>
+          <w:color w:val="FF0000"/>
+        </w:rPr>
+        <w:t>*</w:t>
+      </w:r>
+    </w:p>
+    <w:p>
+      <w:pPr>
+        <w:pStyle w:val="ListParagraph"/>
+        <w:numPr>
+          <w:ilvl w:val="2"/>
+          <w:numId w:val="22"/>
+        </w:numPr>
+        <w:rPr>
+          <w:b/>
+        </w:rPr>
+      </w:pPr>
+      <w:r>
+        <w:rPr>
+          <w:b/>
+        </w:rPr>
+        <w:t>We are showing that you don’t have to use Backbone’s built in REST!</w:t>
+      </w:r>
+    </w:p>
+    <w:p>
+      <w:pPr>
+        <w:pStyle w:val="ListParagraph"/>
+        <w:numPr>
+          <w:ilvl w:val="1"/>
+          <w:numId w:val="22"/>
+        </w:numPr>
+        <w:rPr>
+          <w:b/>
+        </w:rPr>
+      </w:pPr>
+      <w:r>
+        <w:t xml:space="preserve">Add the simple </w:t>
+      </w:r>
+      <w:proofErr w:type="spellStart"/>
+      <w:r>
+        <w:t>TimeSlot</w:t>
+      </w:r>
+      <w:proofErr w:type="spellEnd"/>
+      <w:r>
+        <w:t xml:space="preserve"> View.</w:t>
+      </w:r>
+    </w:p>
+    <w:p>
+      <w:pPr>
+        <w:pStyle w:val="ListParagraph"/>
+        <w:numPr>
+          <w:ilvl w:val="2"/>
+          <w:numId w:val="22"/>
+        </w:numPr>
+        <w:rPr>
+          <w:b/>
+        </w:rPr>
+      </w:pPr>
+      <w:r>
+        <w:t xml:space="preserve">We’re showing use #each instead of a </w:t>
+      </w:r>
+      <w:proofErr w:type="spellStart"/>
+      <w:r>
+        <w:t>ListView</w:t>
+      </w:r>
+      <w:proofErr w:type="spellEnd"/>
+    </w:p>
+    <w:p>
+      <w:pPr>
+        <w:pStyle w:val="ListParagraph"/>
+        <w:numPr>
+          <w:ilvl w:val="2"/>
+          <w:numId w:val="22"/>
+        </w:numPr>
+        <w:rPr>
+          <w:b/>
+        </w:rPr>
+      </w:pPr>
+      <w:r>
+        <w:t>The template is shown in a later slide so it can be directly compared!</w:t>
+      </w:r>
+    </w:p>
+    <w:p>
+      <w:pPr>
+        <w:pStyle w:val="ListParagraph"/>
+        <w:numPr>
+          <w:ilvl w:val="1"/>
+          <w:numId w:val="22"/>
+        </w:numPr>
+        <w:rPr>
+          <w:b/>
+        </w:rPr>
+      </w:pPr>
+      <w:r>
+        <w:t xml:space="preserve">Update </w:t>
+      </w:r>
+      <w:proofErr w:type="spellStart"/>
+      <w:r>
+        <w:t>RestaurantView</w:t>
+      </w:r>
+      <w:proofErr w:type="spellEnd"/>
+      <w:r>
+        <w:t xml:space="preserve"> to show </w:t>
+      </w:r>
+      <w:proofErr w:type="spellStart"/>
+      <w:r>
+        <w:t>TimeSlots</w:t>
+      </w:r>
+      <w:proofErr w:type="spellEnd"/>
+      <w:r>
+        <w:t>.</w:t>
+      </w:r>
+    </w:p>
+    <w:p>
+      <w:pPr>
+        <w:pStyle w:val="ListParagraph"/>
+        <w:numPr>
+          <w:ilvl w:val="1"/>
+          <w:numId w:val="22"/>
+        </w:numPr>
+        <w:rPr>
+          <w:b/>
+        </w:rPr>
+      </w:pPr>
+      <w:r>
+        <w:t>Introduce Events!</w:t>
+      </w:r>
+    </w:p>
+    <w:p>
+      <w:pPr>
+        <w:pStyle w:val="ListParagraph"/>
+        <w:numPr>
+          <w:ilvl w:val="2"/>
+          <w:numId w:val="22"/>
+        </w:numPr>
+        <w:rPr>
+          <w:b/>
+        </w:rPr>
+      </w:pPr>
+      <w:r>
+        <w:lastRenderedPageBreak/>
+        <w:t xml:space="preserve">Attendee will add code for selecting a time, but we’re just </w:t>
+      </w:r>
+      <w:proofErr w:type="spellStart"/>
+      <w:r>
+        <w:t>console.log’ing</w:t>
+      </w:r>
+      <w:proofErr w:type="spellEnd"/>
+      <w:r>
+        <w:t xml:space="preserve"> this so that we can talk about events and split off some of that work. </w:t>
+      </w:r>
+      <w:r>
+        <w:rPr>
+          <w:b/>
+        </w:rPr>
+        <w:t xml:space="preserve">The focus should be on the Event </w:t>
       </w:r>
       <w:proofErr w:type="gramStart"/>
       <w:r>
         <w:rPr>
           <w:b/>
         </w:rPr>
-        <w:t>2</w:t>
-      </w:r>
-      <w:r>
-        <w:rPr>
-          <w:b/>
-        </w:rPr>
-        <w:t xml:space="preserve"> </w:t>
-      </w:r>
-      <w:r>
-        <w:rPr>
-          <w:b/>
-        </w:rPr>
-        <w:t>:</w:t>
+        <w:t>Vs</w:t>
       </w:r>
       <w:proofErr w:type="gramEnd"/>
-    </w:p>
-    <w:p>
-      <w:pPr>
-        <w:pStyle w:val="ListParagraph"/>
-        <w:numPr>
-          <w:ilvl w:val="0"/>
-          <w:numId w:val="21"/>
-        </w:numPr>
-      </w:pPr>
-      <w:r>
-        <w:t>Will be working through</w:t>
-      </w:r>
-      <w:r>
-        <w:t>:</w:t>
+      <w:r>
+        <w:rPr>
+          <w:b/>
+        </w:rPr>
+        <w:t>. Route difference.</w:t>
       </w:r>
     </w:p>
     <w:p>
@@ -931,11 +1382,39 @@
         <w:pStyle w:val="ListParagraph"/>
         <w:numPr>
           <w:ilvl w:val="1"/>
-          <w:numId w:val="21"/>
-        </w:numPr>
-      </w:pPr>
-      <w:r>
-        <w:t>Small introduction to Handlebars</w:t>
+          <w:numId w:val="22"/>
+        </w:numPr>
+        <w:rPr>
+          <w:b/>
+        </w:rPr>
+      </w:pPr>
+      <w:r>
+        <w:rPr>
+          <w:color w:val="FF0000"/>
+        </w:rPr>
+        <w:t>*</w:t>
+      </w:r>
+      <w:r>
+        <w:t xml:space="preserve">Update </w:t>
+      </w:r>
+      <w:proofErr w:type="gramStart"/>
+      <w:r>
+        <w:t xml:space="preserve">the  </w:t>
+      </w:r>
+      <w:proofErr w:type="spellStart"/>
+      <w:r>
+        <w:t>RestaurantListView</w:t>
+      </w:r>
+      <w:proofErr w:type="spellEnd"/>
+      <w:proofErr w:type="gramEnd"/>
+      <w:r>
+        <w:t xml:space="preserve"> to wait until everything is done loading and send out notification. </w:t>
+      </w:r>
+      <w:r>
+        <w:rPr>
+          <w:b/>
+        </w:rPr>
+        <w:t>The ready trigger is important because it allows for bookmarking the restaurant selection. The app will wait to start routing until the Restaurants have been loaded.</w:t>
       </w:r>
     </w:p>
     <w:p>
@@ -943,116 +1422,65 @@
         <w:pStyle w:val="ListParagraph"/>
         <w:numPr>
           <w:ilvl w:val="1"/>
-          <w:numId w:val="21"/>
-        </w:numPr>
-      </w:pPr>
-      <w:r>
-        <w:t>Restaurant View</w:t>
-      </w:r>
-    </w:p>
-    <w:p>
-      <w:pPr>
-        <w:pStyle w:val="ListParagraph"/>
-        <w:numPr>
-          <w:ilvl w:val="1"/>
-          <w:numId w:val="21"/>
-        </w:numPr>
-      </w:pPr>
-      <w:r>
-        <w:t>Restaurant List View</w:t>
-      </w:r>
-    </w:p>
-    <w:p>
-      <w:pPr>
-        <w:pStyle w:val="ListParagraph"/>
-        <w:numPr>
-          <w:ilvl w:val="1"/>
-          <w:numId w:val="21"/>
-        </w:numPr>
-      </w:pPr>
-      <w:r>
-        <w:t>A simple main</w:t>
-      </w:r>
-      <w:r>
-        <w:t xml:space="preserve"> in application.js</w:t>
-      </w:r>
-    </w:p>
-    <w:p>
-      <w:pPr>
-        <w:pStyle w:val="ListParagraph"/>
-        <w:numPr>
-          <w:ilvl w:val="2"/>
-          <w:numId w:val="21"/>
-        </w:numPr>
-      </w:pPr>
-      <w:r>
-        <w:t xml:space="preserve">Will need to talk about the various ways to do this (router, simple main, routed tabs, </w:t>
+          <w:numId w:val="22"/>
+        </w:numPr>
+        <w:rPr>
+          <w:b/>
+        </w:rPr>
+      </w:pPr>
+      <w:r>
+        <w:rPr>
+          <w:color w:val="000000" w:themeColor="text1"/>
+        </w:rPr>
+        <w:t xml:space="preserve">Will now be at the comparison slides, showing the Handlebars template for the Timeslots so you can compare using #each with using the </w:t>
       </w:r>
       <w:proofErr w:type="spellStart"/>
       <w:r>
-        <w:t>etc</w:t>
+        <w:rPr>
+          <w:color w:val="000000" w:themeColor="text1"/>
+        </w:rPr>
+        <w:t>ListView</w:t>
       </w:r>
       <w:proofErr w:type="spellEnd"/>
-      <w:r>
-        <w:t>).</w:t>
-      </w:r>
-    </w:p>
-    <w:p>
-      <w:pPr>
-        <w:pStyle w:val="ListParagraph"/>
-        <w:numPr>
-          <w:ilvl w:val="1"/>
-          <w:numId w:val="21"/>
-        </w:numPr>
-      </w:pPr>
-      <w:r>
-        <w:t>Attendees will switch to index.html and the themed application!</w:t>
-      </w:r>
-    </w:p>
-    <w:p>
-      <w:pPr>
-        <w:pStyle w:val="ListParagraph"/>
-        <w:numPr>
-          <w:ilvl w:val="0"/>
-          <w:numId w:val="21"/>
-        </w:numPr>
-      </w:pPr>
-      <w:r>
-        <w:t>Might mention using Marionette list view.</w:t>
-      </w:r>
-    </w:p>
-    <w:p>
-      <w:pPr>
-        <w:rPr>
-          <w:b/>
-        </w:rPr>
-      </w:pPr>
-      <w:r>
-        <w:rPr>
-          <w:b/>
-        </w:rPr>
-        <w:t xml:space="preserve">Session </w:t>
-      </w:r>
-      <w:proofErr w:type="gramStart"/>
-      <w:r>
-        <w:rPr>
-          <w:b/>
-        </w:rPr>
-        <w:t>3</w:t>
-      </w:r>
-      <w:r>
-        <w:rPr>
-          <w:b/>
-        </w:rPr>
-        <w:t xml:space="preserve"> </w:t>
-      </w:r>
-      <w:r>
-        <w:rPr>
-          <w:b/>
-        </w:rPr>
-        <w:t>:</w:t>
-      </w:r>
-      <w:proofErr w:type="gramEnd"/>
+    </w:p>
+    <w:p>
+      <w:r>
+        <w:t>*</w:t>
+      </w:r>
+      <w:r>
+        <w:rPr>
+          <w:i/>
+        </w:rPr>
+        <w:t xml:space="preserve">When creating the router, you </w:t>
+      </w:r>
+      <w:r>
+        <w:rPr>
+          <w:i/>
+        </w:rPr>
+        <w:t>may</w:t>
+      </w:r>
+      <w:r>
+        <w:rPr>
+          <w:i/>
+        </w:rPr>
+        <w:t xml:space="preserve"> also have to modify the handlebars template to use your route. This change isn’t shown, but we can help you with it if you are stuck</w:t>
+      </w:r>
+      <w:r>
+        <w:t>.</w:t>
+      </w:r>
+    </w:p>
+    <w:p>
+      <w:pPr>
+        <w:rPr>
+          <w:b/>
+        </w:rPr>
+      </w:pPr>
+      <w:r>
+        <w:rPr>
+          <w:b/>
+        </w:rPr>
+        <w:t>Session 4:</w:t>
+      </w:r>
     </w:p>
     <w:p>
       <w:pPr>
@@ -1063,10 +1491,7 @@
         </w:numPr>
       </w:pPr>
       <w:r>
-        <w:t>Will be working through</w:t>
-      </w:r>
-      <w:r>
-        <w:t>:</w:t>
+        <w:t>Will be working through:</w:t>
       </w:r>
     </w:p>
     <w:p>
@@ -1078,7 +1503,19 @@
         </w:numPr>
       </w:pPr>
       <w:r>
-        <w:t>Router and Restaurant route.</w:t>
+        <w:t>Create the simple Reservation Model (can move quickly here!)</w:t>
+      </w:r>
+    </w:p>
+    <w:p>
+      <w:pPr>
+        <w:pStyle w:val="ListParagraph"/>
+        <w:numPr>
+          <w:ilvl w:val="1"/>
+          <w:numId w:val="22"/>
+        </w:numPr>
+      </w:pPr>
+      <w:r>
+        <w:t>Create the simple Reservation View.</w:t>
       </w:r>
     </w:p>
     <w:p>
@@ -1090,7 +1527,7 @@
         </w:numPr>
       </w:pPr>
       <w:r>
-        <w:t>Be sure to talk about the ready function at the bottom that isn’t part of the router.</w:t>
+        <w:t>Key point: giving it a restaurant/time.</w:t>
       </w:r>
     </w:p>
     <w:p>
@@ -1102,7 +1539,19 @@
         </w:numPr>
       </w:pPr>
       <w:r>
-        <w:t>You might additionally mention Marionette here.</w:t>
+        <w:t>It’s a FORM!</w:t>
+      </w:r>
+    </w:p>
+    <w:p>
+      <w:pPr>
+        <w:pStyle w:val="ListParagraph"/>
+        <w:numPr>
+          <w:ilvl w:val="2"/>
+          <w:numId w:val="22"/>
+        </w:numPr>
+      </w:pPr>
+      <w:r>
+        <w:t>We’ll add events/binding/validation later! (if asked)</w:t>
       </w:r>
     </w:p>
     <w:p>
@@ -1114,28 +1563,7 @@
         </w:numPr>
       </w:pPr>
       <w:r>
-        <w:t xml:space="preserve">Add </w:t>
-      </w:r>
-      <w:r>
-        <w:t xml:space="preserve">the </w:t>
-      </w:r>
-      <w:proofErr w:type="spellStart"/>
-      <w:proofErr w:type="gramStart"/>
-      <w:r>
-        <w:t>ajax</w:t>
-      </w:r>
-      <w:proofErr w:type="spellEnd"/>
-      <w:proofErr w:type="gramEnd"/>
-      <w:r>
-        <w:t xml:space="preserve"> call to </w:t>
-      </w:r>
-      <w:proofErr w:type="spellStart"/>
-      <w:r>
-        <w:t>fetchRestaurants</w:t>
-      </w:r>
-      <w:proofErr w:type="spellEnd"/>
-      <w:r>
-        <w:t>.</w:t>
+        <w:t>Modify the restaurant view to show the reservation form.</w:t>
       </w:r>
     </w:p>
     <w:p>
@@ -1145,22 +1573,21 @@
           <w:ilvl w:val="2"/>
           <w:numId w:val="22"/>
         </w:numPr>
-        <w:rPr>
-          <w:b/>
-        </w:rPr>
-      </w:pPr>
-      <w:r>
-        <w:rPr>
-          <w:b/>
-        </w:rPr>
-        <w:t>We are also waiting until restaurants are loaded to render. (See below!)</w:t>
-      </w:r>
-      <w:r>
-        <w:rPr>
-          <w:b/>
-          <w:color w:val="FF0000"/>
-        </w:rPr>
-        <w:t>*</w:t>
+      </w:pPr>
+      <w:r>
+        <w:t>Many ways to do this.</w:t>
+      </w:r>
+    </w:p>
+    <w:p>
+      <w:pPr>
+        <w:pStyle w:val="ListParagraph"/>
+        <w:numPr>
+          <w:ilvl w:val="1"/>
+          <w:numId w:val="22"/>
+        </w:numPr>
+      </w:pPr>
+      <w:r>
+        <w:t>Back button discussion</w:t>
       </w:r>
     </w:p>
     <w:p>
@@ -1170,15 +1597,58 @@
           <w:ilvl w:val="2"/>
           <w:numId w:val="22"/>
         </w:numPr>
-        <w:rPr>
-          <w:b/>
-        </w:rPr>
-      </w:pPr>
-      <w:r>
-        <w:rPr>
-          <w:b/>
-        </w:rPr>
-        <w:t>We are showing that you don’t have to use Backbone’s built in REST!</w:t>
+      </w:pPr>
+      <w:r>
+        <w:t>Waiting for things to load allows for bookmarks.</w:t>
+      </w:r>
+    </w:p>
+    <w:p>
+      <w:pPr>
+        <w:pStyle w:val="ListParagraph"/>
+        <w:numPr>
+          <w:ilvl w:val="2"/>
+          <w:numId w:val="22"/>
+        </w:numPr>
+      </w:pPr>
+      <w:r>
+        <w:t>Using routes for a controller allows for back/forward.</w:t>
+      </w:r>
+    </w:p>
+    <w:p>
+      <w:pPr>
+        <w:pStyle w:val="ListParagraph"/>
+        <w:numPr>
+          <w:ilvl w:val="2"/>
+          <w:numId w:val="22"/>
+        </w:numPr>
+      </w:pPr>
+      <w:r>
+        <w:t>Using Events allows for direct control or when you don’t want back/forward.</w:t>
+      </w:r>
+    </w:p>
+    <w:p>
+      <w:pPr>
+        <w:rPr>
+          <w:b/>
+        </w:rPr>
+      </w:pPr>
+      <w:r>
+        <w:rPr>
+          <w:b/>
+        </w:rPr>
+        <w:t>Session 5:</w:t>
+      </w:r>
+    </w:p>
+    <w:p>
+      <w:pPr>
+        <w:pStyle w:val="ListParagraph"/>
+        <w:numPr>
+          <w:ilvl w:val="0"/>
+          <w:numId w:val="22"/>
+        </w:numPr>
+      </w:pPr>
+      <w:r>
+        <w:t>Will be working through:</w:t>
       </w:r>
     </w:p>
     <w:p>
@@ -1188,21 +1658,15 @@
           <w:ilvl w:val="1"/>
           <w:numId w:val="22"/>
         </w:numPr>
-        <w:rPr>
-          <w:b/>
-        </w:rPr>
-      </w:pPr>
-      <w:r>
-        <w:t xml:space="preserve">Add the simple </w:t>
+      </w:pPr>
+      <w:r>
+        <w:t xml:space="preserve">Adding Events:{} and corresponding methods to </w:t>
       </w:r>
       <w:proofErr w:type="spellStart"/>
       <w:r>
-        <w:t>TimeSlot</w:t>
+        <w:t>Reservation.FormView</w:t>
       </w:r>
       <w:proofErr w:type="spellEnd"/>
-      <w:r>
-        <w:t xml:space="preserve"> View.</w:t>
-      </w:r>
     </w:p>
     <w:p>
       <w:pPr>
@@ -1211,18 +1675,10 @@
           <w:ilvl w:val="2"/>
           <w:numId w:val="22"/>
         </w:numPr>
-        <w:rPr>
-          <w:b/>
-        </w:rPr>
-      </w:pPr>
-      <w:r>
-        <w:t xml:space="preserve">We’re showing use #each instead of a </w:t>
-      </w:r>
-      <w:proofErr w:type="spellStart"/>
-      <w:r>
-        <w:t>ListView</w:t>
-      </w:r>
-      <w:proofErr w:type="spellEnd"/>
+      </w:pPr>
+      <w:r>
+        <w:t>Be sure to talk about the JQuery selectors.</w:t>
+      </w:r>
     </w:p>
     <w:p>
       <w:pPr>
@@ -1231,12 +1687,21 @@
           <w:ilvl w:val="2"/>
           <w:numId w:val="22"/>
         </w:numPr>
-        <w:rPr>
-          <w:b/>
-        </w:rPr>
-      </w:pPr>
-      <w:r>
-        <w:t>The template is shown in a later slide so it can be directly compared!</w:t>
+      </w:pPr>
+      <w:r>
+        <w:t>Be sure to mention binding frameworks.</w:t>
+      </w:r>
+    </w:p>
+    <w:p>
+      <w:pPr>
+        <w:pStyle w:val="ListParagraph"/>
+        <w:numPr>
+          <w:ilvl w:val="2"/>
+          <w:numId w:val="22"/>
+        </w:numPr>
+      </w:pPr>
+      <w:r>
+        <w:t>Be sure to mention Binding VS Gathering.</w:t>
       </w:r>
     </w:p>
     <w:p>
@@ -1246,28 +1711,33 @@
           <w:ilvl w:val="1"/>
           <w:numId w:val="22"/>
         </w:numPr>
-        <w:rPr>
-          <w:b/>
-        </w:rPr>
-      </w:pPr>
-      <w:r>
-        <w:t xml:space="preserve">Update </w:t>
-      </w:r>
-      <w:proofErr w:type="spellStart"/>
-      <w:r>
-        <w:t>RestaurantView</w:t>
-      </w:r>
-      <w:proofErr w:type="spellEnd"/>
-      <w:r>
-        <w:t xml:space="preserve"> to show </w:t>
-      </w:r>
-      <w:proofErr w:type="spellStart"/>
-      <w:r>
-        <w:t>TimeSlots</w:t>
-      </w:r>
-      <w:proofErr w:type="spellEnd"/>
-      <w:r>
-        <w:t>.</w:t>
+      </w:pPr>
+      <w:r>
+        <w:t>Create the Reservation view.</w:t>
+      </w:r>
+    </w:p>
+    <w:p>
+      <w:pPr>
+        <w:pStyle w:val="ListParagraph"/>
+        <w:numPr>
+          <w:ilvl w:val="2"/>
+          <w:numId w:val="22"/>
+        </w:numPr>
+      </w:pPr>
+      <w:r>
+        <w:t>Fetches everything.</w:t>
+      </w:r>
+    </w:p>
+    <w:p>
+      <w:pPr>
+        <w:pStyle w:val="ListParagraph"/>
+        <w:numPr>
+          <w:ilvl w:val="2"/>
+          <w:numId w:val="22"/>
+        </w:numPr>
+      </w:pPr>
+      <w:r>
+        <w:t>We are fetching so that this can be a route that can be bookmarked/etc.</w:t>
       </w:r>
     </w:p>
     <w:p>
@@ -1277,12 +1747,9 @@
           <w:ilvl w:val="1"/>
           <w:numId w:val="22"/>
         </w:numPr>
-        <w:rPr>
-          <w:b/>
-        </w:rPr>
-      </w:pPr>
-      <w:r>
-        <w:t>Introduce Events!</w:t>
+      </w:pPr>
+      <w:r>
+        <w:t>Add the Reservation view route to the Router</w:t>
       </w:r>
     </w:p>
     <w:p>
@@ -1292,40 +1759,55 @@
           <w:ilvl w:val="2"/>
           <w:numId w:val="22"/>
         </w:numPr>
-        <w:rPr>
-          <w:b/>
-        </w:rPr>
-      </w:pPr>
-      <w:r>
-        <w:t xml:space="preserve">Attendee will add code for selecting a time, but we’re just </w:t>
-      </w:r>
-      <w:proofErr w:type="spellStart"/>
-      <w:r>
-        <w:t>console.log’ing</w:t>
-      </w:r>
-      <w:proofErr w:type="spellEnd"/>
-      <w:r>
-        <w:t xml:space="preserve"> this so that we can talk about events and split off some of that work. </w:t>
-      </w:r>
-      <w:r>
-        <w:rPr>
-          <w:b/>
-        </w:rPr>
-        <w:t xml:space="preserve">The focus should be on the Event </w:t>
+      </w:pPr>
+      <w:r>
+        <w:t>Could be done with a top level view that get rendered, but we left the DOM manipulation for Brevity. You could also use Marionette.</w:t>
+      </w:r>
+    </w:p>
+    <w:p>
+      <w:pPr>
+        <w:rPr>
+          <w:b/>
+        </w:rPr>
+      </w:pPr>
+      <w:r>
+        <w:rPr>
+          <w:b/>
+        </w:rPr>
+        <w:t xml:space="preserve">Session </w:t>
       </w:r>
       <w:proofErr w:type="gramStart"/>
       <w:r>
         <w:rPr>
           <w:b/>
         </w:rPr>
-        <w:t>Vs</w:t>
+        <w:t>6</w:t>
+      </w:r>
+      <w:r>
+        <w:rPr>
+          <w:b/>
+        </w:rPr>
+        <w:t xml:space="preserve"> </w:t>
+      </w:r>
+      <w:r>
+        <w:rPr>
+          <w:b/>
+        </w:rPr>
+        <w:t>:</w:t>
       </w:r>
       <w:proofErr w:type="gramEnd"/>
-      <w:r>
-        <w:rPr>
-          <w:b/>
-        </w:rPr>
-        <w:t>. Route difference.</w:t>
+    </w:p>
+    <w:p>
+      <w:pPr>
+        <w:pStyle w:val="ListParagraph"/>
+        <w:numPr>
+          <w:ilvl w:val="0"/>
+          <w:numId w:val="22"/>
+        </w:numPr>
+      </w:pPr>
+      <w:r>
+        <w:lastRenderedPageBreak/>
+        <w:t>Will be working through:</w:t>
       </w:r>
     </w:p>
     <w:p>
@@ -1335,38 +1817,17 @@
           <w:ilvl w:val="1"/>
           <w:numId w:val="22"/>
         </w:numPr>
-        <w:rPr>
-          <w:b/>
-        </w:rPr>
-      </w:pPr>
-      <w:r>
-        <w:rPr>
-          <w:color w:val="FF0000"/>
-        </w:rPr>
-        <w:lastRenderedPageBreak/>
-        <w:t>*</w:t>
-      </w:r>
-      <w:r>
-        <w:t xml:space="preserve">Update </w:t>
-      </w:r>
-      <w:proofErr w:type="gramStart"/>
-      <w:r>
-        <w:t xml:space="preserve">the  </w:t>
+      </w:pPr>
+      <w:r>
+        <w:t xml:space="preserve">Will use the </w:t>
       </w:r>
       <w:proofErr w:type="spellStart"/>
       <w:r>
-        <w:t>RestaurantListView</w:t>
+        <w:t>backbone.validation</w:t>
       </w:r>
       <w:proofErr w:type="spellEnd"/>
-      <w:proofErr w:type="gramEnd"/>
-      <w:r>
-        <w:t xml:space="preserve"> to wait until everything is done loading and send out notification. </w:t>
-      </w:r>
-      <w:r>
-        <w:rPr>
-          <w:b/>
-        </w:rPr>
-        <w:t>The ready trigger is important because it allows for bookmarking the restaurant selection. The app will wait to start routing until the Restaurants have been loaded.</w:t>
+      <w:r>
+        <w:t xml:space="preserve"> plugin.</w:t>
       </w:r>
     </w:p>
     <w:p>
@@ -1376,74 +1837,17 @@
           <w:ilvl w:val="1"/>
           <w:numId w:val="22"/>
         </w:numPr>
-        <w:rPr>
-          <w:b/>
-        </w:rPr>
-      </w:pPr>
-      <w:r>
-        <w:rPr>
-          <w:color w:val="000000" w:themeColor="text1"/>
-        </w:rPr>
-        <w:t xml:space="preserve">Will now be at the comparison slides, showing the Handlebars template for the Timeslots so you can compare using #each with using the </w:t>
+      </w:pPr>
+      <w:r>
+        <w:t xml:space="preserve">Will talk about extending the </w:t>
       </w:r>
       <w:proofErr w:type="spellStart"/>
       <w:r>
-        <w:rPr>
-          <w:color w:val="000000" w:themeColor="text1"/>
-        </w:rPr>
-        <w:t>ListView</w:t>
+        <w:t>backbone.validation</w:t>
       </w:r>
       <w:proofErr w:type="spellEnd"/>
-    </w:p>
-    <w:p>
-      <w:r>
-        <w:t>*</w:t>
-      </w:r>
-      <w:r>
-        <w:rPr>
-          <w:i/>
-        </w:rPr>
-        <w:t xml:space="preserve">When creating the router, you </w:t>
-      </w:r>
-      <w:r>
-        <w:rPr>
-          <w:i/>
-        </w:rPr>
-        <w:t>may</w:t>
-      </w:r>
-      <w:r>
-        <w:rPr>
-          <w:i/>
-        </w:rPr>
-        <w:t xml:space="preserve"> also have to modify the handlebars template to use your route. This change isn’t shown, but we can help you with it if you are stuck</w:t>
-      </w:r>
-      <w:r>
-        <w:t>.</w:t>
-      </w:r>
-    </w:p>
-    <w:p>
-      <w:pPr>
-        <w:rPr>
-          <w:b/>
-        </w:rPr>
-      </w:pPr>
-      <w:r>
-        <w:rPr>
-          <w:b/>
-        </w:rPr>
-        <w:t>Session 4:</w:t>
-      </w:r>
-    </w:p>
-    <w:p>
-      <w:pPr>
-        <w:pStyle w:val="ListParagraph"/>
-        <w:numPr>
-          <w:ilvl w:val="0"/>
-          <w:numId w:val="22"/>
-        </w:numPr>
-      </w:pPr>
-      <w:r>
-        <w:t>Will be working through:</w:t>
+      <w:r>
+        <w:t xml:space="preserve"> callbacks.</w:t>
       </w:r>
     </w:p>
     <w:p>
@@ -1455,364 +1859,6 @@
         </w:numPr>
       </w:pPr>
       <w:r>
-        <w:t>Create the simple Reservation Model (can move quickly here!)</w:t>
-      </w:r>
-    </w:p>
-    <w:p>
-      <w:pPr>
-        <w:pStyle w:val="ListParagraph"/>
-        <w:numPr>
-          <w:ilvl w:val="1"/>
-          <w:numId w:val="22"/>
-        </w:numPr>
-      </w:pPr>
-      <w:r>
-        <w:t>Create the simple Reservation View.</w:t>
-      </w:r>
-    </w:p>
-    <w:p>
-      <w:pPr>
-        <w:pStyle w:val="ListParagraph"/>
-        <w:numPr>
-          <w:ilvl w:val="2"/>
-          <w:numId w:val="22"/>
-        </w:numPr>
-      </w:pPr>
-      <w:r>
-        <w:t>Key point: giving it a restaurant/time.</w:t>
-      </w:r>
-    </w:p>
-    <w:p>
-      <w:pPr>
-        <w:pStyle w:val="ListParagraph"/>
-        <w:numPr>
-          <w:ilvl w:val="2"/>
-          <w:numId w:val="22"/>
-        </w:numPr>
-      </w:pPr>
-      <w:r>
-        <w:t>It’s a FORM!</w:t>
-      </w:r>
-    </w:p>
-    <w:p>
-      <w:pPr>
-        <w:pStyle w:val="ListParagraph"/>
-        <w:numPr>
-          <w:ilvl w:val="2"/>
-          <w:numId w:val="22"/>
-        </w:numPr>
-      </w:pPr>
-      <w:r>
-        <w:t>We’ll add events/binding/validation later! (if asked)</w:t>
-      </w:r>
-    </w:p>
-    <w:p>
-      <w:pPr>
-        <w:pStyle w:val="ListParagraph"/>
-        <w:numPr>
-          <w:ilvl w:val="1"/>
-          <w:numId w:val="22"/>
-        </w:numPr>
-      </w:pPr>
-      <w:r>
-        <w:t>Modify the restaurant view to show the reservation form.</w:t>
-      </w:r>
-    </w:p>
-    <w:p>
-      <w:pPr>
-        <w:pStyle w:val="ListParagraph"/>
-        <w:numPr>
-          <w:ilvl w:val="2"/>
-          <w:numId w:val="22"/>
-        </w:numPr>
-      </w:pPr>
-      <w:r>
-        <w:t>Many ways to do this.</w:t>
-      </w:r>
-    </w:p>
-    <w:p>
-      <w:pPr>
-        <w:pStyle w:val="ListParagraph"/>
-        <w:numPr>
-          <w:ilvl w:val="1"/>
-          <w:numId w:val="22"/>
-        </w:numPr>
-      </w:pPr>
-      <w:r>
-        <w:t>Back button discussion</w:t>
-      </w:r>
-    </w:p>
-    <w:p>
-      <w:pPr>
-        <w:pStyle w:val="ListParagraph"/>
-        <w:numPr>
-          <w:ilvl w:val="2"/>
-          <w:numId w:val="22"/>
-        </w:numPr>
-      </w:pPr>
-      <w:r>
-        <w:t>Waiting for things to load allows for bookmarks.</w:t>
-      </w:r>
-    </w:p>
-    <w:p>
-      <w:pPr>
-        <w:pStyle w:val="ListParagraph"/>
-        <w:numPr>
-          <w:ilvl w:val="2"/>
-          <w:numId w:val="22"/>
-        </w:numPr>
-      </w:pPr>
-      <w:r>
-        <w:t>Using routes for a controller allows for back/forward.</w:t>
-      </w:r>
-    </w:p>
-    <w:p>
-      <w:pPr>
-        <w:pStyle w:val="ListParagraph"/>
-        <w:numPr>
-          <w:ilvl w:val="2"/>
-          <w:numId w:val="22"/>
-        </w:numPr>
-      </w:pPr>
-      <w:r>
-        <w:t>Using Events allows for direct control or when you don’t want back/forward.</w:t>
-      </w:r>
-    </w:p>
-    <w:p>
-      <w:pPr>
-        <w:rPr>
-          <w:b/>
-        </w:rPr>
-      </w:pPr>
-      <w:bookmarkStart w:id="0" w:name="_GoBack"/>
-      <w:r>
-        <w:rPr>
-          <w:b/>
-        </w:rPr>
-        <w:t>Session 5:</w:t>
-      </w:r>
-    </w:p>
-    <w:bookmarkEnd w:id="0"/>
-    <w:p>
-      <w:pPr>
-        <w:pStyle w:val="ListParagraph"/>
-        <w:numPr>
-          <w:ilvl w:val="0"/>
-          <w:numId w:val="22"/>
-        </w:numPr>
-      </w:pPr>
-      <w:r>
-        <w:t>Will be working through:</w:t>
-      </w:r>
-    </w:p>
-    <w:p>
-      <w:pPr>
-        <w:pStyle w:val="ListParagraph"/>
-        <w:numPr>
-          <w:ilvl w:val="1"/>
-          <w:numId w:val="22"/>
-        </w:numPr>
-      </w:pPr>
-      <w:r>
-        <w:t xml:space="preserve">Adding Events:{} and corresponding methods to </w:t>
-      </w:r>
-      <w:proofErr w:type="spellStart"/>
-      <w:r>
-        <w:t>Reservation.FormView</w:t>
-      </w:r>
-      <w:proofErr w:type="spellEnd"/>
-    </w:p>
-    <w:p>
-      <w:pPr>
-        <w:pStyle w:val="ListParagraph"/>
-        <w:numPr>
-          <w:ilvl w:val="2"/>
-          <w:numId w:val="22"/>
-        </w:numPr>
-      </w:pPr>
-      <w:r>
-        <w:t>Be sure to talk about the JQuery selectors.</w:t>
-      </w:r>
-    </w:p>
-    <w:p>
-      <w:pPr>
-        <w:pStyle w:val="ListParagraph"/>
-        <w:numPr>
-          <w:ilvl w:val="2"/>
-          <w:numId w:val="22"/>
-        </w:numPr>
-      </w:pPr>
-      <w:r>
-        <w:t>Be sure to mention binding frameworks.</w:t>
-      </w:r>
-    </w:p>
-    <w:p>
-      <w:pPr>
-        <w:pStyle w:val="ListParagraph"/>
-        <w:numPr>
-          <w:ilvl w:val="2"/>
-          <w:numId w:val="22"/>
-        </w:numPr>
-      </w:pPr>
-      <w:r>
-        <w:t>Be sure to mention Binding VS Gathering.</w:t>
-      </w:r>
-    </w:p>
-    <w:p>
-      <w:pPr>
-        <w:pStyle w:val="ListParagraph"/>
-        <w:numPr>
-          <w:ilvl w:val="1"/>
-          <w:numId w:val="22"/>
-        </w:numPr>
-      </w:pPr>
-      <w:r>
-        <w:t>Create the Reservation view.</w:t>
-      </w:r>
-    </w:p>
-    <w:p>
-      <w:pPr>
-        <w:pStyle w:val="ListParagraph"/>
-        <w:numPr>
-          <w:ilvl w:val="2"/>
-          <w:numId w:val="22"/>
-        </w:numPr>
-      </w:pPr>
-      <w:r>
-        <w:t>Fetches everything.</w:t>
-      </w:r>
-    </w:p>
-    <w:p>
-      <w:pPr>
-        <w:pStyle w:val="ListParagraph"/>
-        <w:numPr>
-          <w:ilvl w:val="2"/>
-          <w:numId w:val="22"/>
-        </w:numPr>
-      </w:pPr>
-      <w:r>
-        <w:t>We are fetching so that this can be a route that can be bookmarked/etc.</w:t>
-      </w:r>
-    </w:p>
-    <w:p>
-      <w:pPr>
-        <w:pStyle w:val="ListParagraph"/>
-        <w:numPr>
-          <w:ilvl w:val="1"/>
-          <w:numId w:val="22"/>
-        </w:numPr>
-      </w:pPr>
-      <w:r>
-        <w:t>Add the Reservation view route to the Router</w:t>
-      </w:r>
-    </w:p>
-    <w:p>
-      <w:pPr>
-        <w:pStyle w:val="ListParagraph"/>
-        <w:numPr>
-          <w:ilvl w:val="2"/>
-          <w:numId w:val="22"/>
-        </w:numPr>
-      </w:pPr>
-      <w:r>
-        <w:t>Could be done with a top level view that get rendered, but we left the DOM manipulation for Brevity. You could also use Marionette.</w:t>
-      </w:r>
-    </w:p>
-    <w:p>
-      <w:pPr>
-        <w:rPr>
-          <w:b/>
-        </w:rPr>
-      </w:pPr>
-      <w:r>
-        <w:rPr>
-          <w:b/>
-        </w:rPr>
-        <w:t xml:space="preserve">Session </w:t>
-      </w:r>
-      <w:proofErr w:type="gramStart"/>
-      <w:r>
-        <w:rPr>
-          <w:b/>
-        </w:rPr>
-        <w:t>6</w:t>
-      </w:r>
-      <w:r>
-        <w:rPr>
-          <w:b/>
-        </w:rPr>
-        <w:t xml:space="preserve"> </w:t>
-      </w:r>
-      <w:r>
-        <w:rPr>
-          <w:b/>
-        </w:rPr>
-        <w:t>:</w:t>
-      </w:r>
-      <w:proofErr w:type="gramEnd"/>
-    </w:p>
-    <w:p>
-      <w:pPr>
-        <w:pStyle w:val="ListParagraph"/>
-        <w:numPr>
-          <w:ilvl w:val="0"/>
-          <w:numId w:val="22"/>
-        </w:numPr>
-      </w:pPr>
-      <w:r>
-        <w:t>Will be working through:</w:t>
-      </w:r>
-    </w:p>
-    <w:p>
-      <w:pPr>
-        <w:pStyle w:val="ListParagraph"/>
-        <w:numPr>
-          <w:ilvl w:val="1"/>
-          <w:numId w:val="22"/>
-        </w:numPr>
-      </w:pPr>
-      <w:r>
-        <w:t xml:space="preserve">Will use the </w:t>
-      </w:r>
-      <w:proofErr w:type="spellStart"/>
-      <w:r>
-        <w:t>backbone.validation</w:t>
-      </w:r>
-      <w:proofErr w:type="spellEnd"/>
-      <w:r>
-        <w:t xml:space="preserve"> plugin.</w:t>
-      </w:r>
-    </w:p>
-    <w:p>
-      <w:pPr>
-        <w:pStyle w:val="ListParagraph"/>
-        <w:numPr>
-          <w:ilvl w:val="1"/>
-          <w:numId w:val="22"/>
-        </w:numPr>
-      </w:pPr>
-      <w:r>
-        <w:t xml:space="preserve">Will talk about extending the </w:t>
-      </w:r>
-      <w:proofErr w:type="spellStart"/>
-      <w:r>
-        <w:t>backbone.validation</w:t>
-      </w:r>
-      <w:proofErr w:type="spellEnd"/>
-      <w:r>
-        <w:t xml:space="preserve"> callbacks.</w:t>
-      </w:r>
-    </w:p>
-    <w:p>
-      <w:pPr>
-        <w:pStyle w:val="ListParagraph"/>
-        <w:numPr>
-          <w:ilvl w:val="1"/>
-          <w:numId w:val="22"/>
-        </w:numPr>
-      </w:pPr>
-      <w:r>
-        <w:lastRenderedPageBreak/>
         <w:t xml:space="preserve">Talk through the CSS/HTML for the error div and </w:t>
       </w:r>
       <w:proofErr w:type="spellStart"/>

</xml_diff>